<commit_message>
memoryUsage gelöscht, weil es nicht gefordert wird
</commit_message>
<xml_diff>
--- a/AI_Lab1_HeuristicSearch_Protocol.docx
+++ b/AI_Lab1_HeuristicSearch_Protocol.docx
@@ -20,6 +20,61 @@
         <w:t>8-Puzzle Task Documentation</w:t>
       </w:r>
     </w:p>
+    <w:p w14:noSpellErr="1">
+      <w:pPr>
+        <w:pStyle w:val="Normal"/>
+        <w:spacing w:before="0" w:beforeAutospacing="off" w:after="299" w:afterAutospacing="off"/>
+        <w:rPr>
+          <w:rFonts w:ascii="Aptos" w:hAnsi="Aptos" w:eastAsia="Aptos" w:cs="Aptos"/>
+          <w:noProof w:val="0"/>
+          <w:sz w:val="24"/>
+          <w:szCs w:val="24"/>
+          <w:lang w:val="en-US"/>
+        </w:rPr>
+      </w:pPr>
+      <w:r>
+        <w:rPr>
+          <w:rFonts w:ascii="Aptos" w:hAnsi="Aptos" w:eastAsia="Aptos" w:cs="Aptos"/>
+          <w:b w:val="1"/>
+          <w:bCs w:val="1"/>
+          <w:noProof w:val="0"/>
+          <w:sz w:val="24"/>
+          <w:szCs w:val="24"/>
+          <w:lang w:val="en-US"/>
+        </w:rPr>
+        <w:t>Course:</w:t>
+      </w:r>
+      <w:r>
+        <w:rPr>
+          <w:rFonts w:ascii="Aptos" w:hAnsi="Aptos" w:eastAsia="Aptos" w:cs="Aptos"/>
+          <w:noProof w:val="0"/>
+          <w:sz w:val="24"/>
+          <w:szCs w:val="24"/>
+          <w:lang w:val="en-US"/>
+        </w:rPr>
+        <w:t xml:space="preserve"> </w:t>
+      </w:r>
+      <w:r>
+        <w:rPr>
+          <w:rFonts w:ascii="Aptos" w:hAnsi="Aptos" w:eastAsia="Aptos" w:cs="Aptos"/>
+          <w:noProof w:val="0"/>
+          <w:sz w:val="24"/>
+          <w:szCs w:val="24"/>
+          <w:lang w:val="en-US"/>
+        </w:rPr>
+        <w:t>Introduction to AI and Data Science ILV</w:t>
+      </w:r>
+      <w:r>
+        <w:rPr>
+          <w:rFonts w:ascii="Aptos" w:hAnsi="Aptos" w:eastAsia="Aptos" w:cs="Aptos"/>
+          <w:noProof w:val="0"/>
+          <w:sz w:val="24"/>
+          <w:szCs w:val="24"/>
+          <w:lang w:val="en-US"/>
+        </w:rPr>
+        <w:t xml:space="preserve"> | Group 1</w:t>
+      </w:r>
+    </w:p>
     <w:p>
       <w:pPr>
         <w:pStyle w:val="Normal"/>
@@ -49,41 +104,6 @@
           <w:szCs w:val="24"/>
           <w:lang w:val="en-US"/>
         </w:rPr>
-        <w:t>Course:</w:t>
-      </w:r>
-      <w:r>
-        <w:rPr>
-          <w:rFonts w:ascii="Aptos" w:hAnsi="Aptos" w:eastAsia="Aptos" w:cs="Aptos"/>
-          <w:noProof w:val="0"/>
-          <w:sz w:val="24"/>
-          <w:szCs w:val="24"/>
-          <w:lang w:val="en-US"/>
-        </w:rPr>
-        <w:t xml:space="preserve"> </w:t>
-      </w:r>
-      <w:r>
-        <w:rPr>
-          <w:rFonts w:ascii="Aptos" w:hAnsi="Aptos" w:eastAsia="Aptos" w:cs="Aptos"/>
-          <w:noProof w:val="0"/>
-          <w:sz w:val="24"/>
-          <w:szCs w:val="24"/>
-          <w:lang w:val="en-US"/>
-        </w:rPr>
-        <w:t>Introduction to AI and Data Science ILV</w:t>
-      </w:r>
-      <w:r>
-        <w:br/>
-      </w:r>
-      <w:r>
-        <w:rPr>
-          <w:rFonts w:ascii="Aptos" w:hAnsi="Aptos" w:eastAsia="Aptos" w:cs="Aptos"/>
-          <w:b w:val="1"/>
-          <w:bCs w:val="1"/>
-          <w:noProof w:val="0"/>
-          <w:sz w:val="24"/>
-          <w:szCs w:val="24"/>
-          <w:lang w:val="en-US"/>
-        </w:rPr>
         <w:t>Group Members:</w:t>
       </w:r>
       <w:r>
@@ -165,6 +185,16 @@
       <w:pPr>
         <w:pStyle w:val="Normal"/>
         <w:spacing w:before="0" w:beforeAutospacing="off" w:after="299" w:afterAutospacing="off"/>
+      </w:pPr>
+      <w:r>
+        <w:rPr/>
+        <w:t>Repo-Link: https://github.com/Bisch01/8-Puzzle-Task</w:t>
+      </w:r>
+    </w:p>
+    <w:p>
+      <w:pPr>
+        <w:pStyle w:val="Normal"/>
+        <w:spacing w:before="0" w:beforeAutospacing="off" w:after="299" w:afterAutospacing="off"/>
         <w:rPr>
           <w:rFonts w:ascii="Aptos" w:hAnsi="Aptos" w:eastAsia="Aptos" w:cs="Aptos" w:asciiTheme="minorAscii" w:hAnsiTheme="minorAscii" w:eastAsiaTheme="minorAscii" w:cstheme="minorAscii"/>
           <w:b w:val="1"/>
@@ -214,7 +244,43 @@
           <w:szCs w:val="24"/>
           <w:lang w:val="en-US"/>
         </w:rPr>
-        <w:t>The goal of this lab was to solve the 8-Puzzle problem using the A* search algorithm with two different heuristic functions: Hamming distance and Manhattan distance.</w:t>
+        <w:t>The goal of this lab was to solve the 8-P</w:t>
+      </w:r>
+      <w:r>
+        <w:rPr>
+          <w:rFonts w:ascii="Times New Roman" w:hAnsi="Times New Roman" w:eastAsia="Times New Roman" w:cs="Times New Roman"/>
+          <w:b w:val="0"/>
+          <w:bCs w:val="0"/>
+          <w:noProof w:val="0"/>
+          <w:sz w:val="24"/>
+          <w:szCs w:val="24"/>
+          <w:lang w:val="en-US"/>
+        </w:rPr>
+        <w:t>uzzl</w:t>
+      </w:r>
+      <w:r>
+        <w:rPr>
+          <w:rFonts w:ascii="Times New Roman" w:hAnsi="Times New Roman" w:eastAsia="Times New Roman" w:cs="Times New Roman"/>
+          <w:b w:val="0"/>
+          <w:bCs w:val="0"/>
+          <w:noProof w:val="0"/>
+          <w:sz w:val="24"/>
+          <w:szCs w:val="24"/>
+          <w:lang w:val="en-US"/>
+        </w:rPr>
+        <w:t>e</w:t>
+      </w:r>
+      <w:r>
+        <w:rPr>
+          <w:rFonts w:ascii="Times New Roman" w:hAnsi="Times New Roman" w:eastAsia="Times New Roman" w:cs="Times New Roman"/>
+          <w:b w:val="0"/>
+          <w:bCs w:val="0"/>
+          <w:noProof w:val="0"/>
+          <w:sz w:val="24"/>
+          <w:szCs w:val="24"/>
+          <w:lang w:val="en-US"/>
+        </w:rPr>
+        <w:t xml:space="preserve"> problem using the A* search algorithm with two different heuristic functions: Hamming distance and Manhattan distance.</w:t>
       </w:r>
       <w:r>
         <w:br/>
@@ -304,23 +370,6 @@
         </w:rPr>
         <w:t>2. Software architecture diagram</w:t>
       </w:r>
-    </w:p>
-    <w:p>
-      <w:pPr>
-        <w:pStyle w:val="Normal"/>
-        <w:spacing w:before="240" w:beforeAutospacing="off" w:after="240" w:afterAutospacing="off"/>
-        <w:jc w:val="both"/>
-        <w:rPr>
-          <w:rFonts w:ascii="Aptos" w:hAnsi="Aptos" w:eastAsia="Aptos" w:cs="Aptos" w:asciiTheme="minorAscii" w:hAnsiTheme="minorAscii" w:eastAsiaTheme="minorAscii" w:cstheme="minorAscii"/>
-          <w:b w:val="1"/>
-          <w:bCs w:val="1"/>
-          <w:noProof w:val="0"/>
-          <w:color w:val="auto"/>
-          <w:sz w:val="24"/>
-          <w:szCs w:val="24"/>
-          <w:lang w:val="en-US" w:eastAsia="en-US" w:bidi="ar-SA"/>
-        </w:rPr>
-      </w:pPr>
       <w:r>
         <w:br/>
       </w:r>
@@ -369,8 +418,7 @@
         <w:t xml:space="preserve">. </w:t>
       </w:r>
       <w:r>
-        <w:rPr/>
-        <w:t>PlantUML</w:t>
+        <w:br/>
       </w:r>
       <w:r>
         <w:rPr/>
@@ -443,28 +491,12 @@
       <w:r>
         <w:br/>
       </w:r>
-    </w:p>
-    <w:p w14:noSpellErr="1">
-      <w:pPr>
-        <w:pStyle w:val="Normal"/>
-        <w:spacing w:before="240" w:beforeAutospacing="off" w:after="240" w:afterAutospacing="off"/>
-        <w:jc w:val="both"/>
-        <w:rPr>
-          <w:rFonts w:ascii="Aptos" w:hAnsi="Aptos" w:eastAsia="Aptos" w:cs="Aptos"/>
-          <w:b w:val="1"/>
-          <w:bCs w:val="1"/>
-          <w:noProof w:val="0"/>
-          <w:sz w:val="24"/>
-          <w:szCs w:val="24"/>
-          <w:lang w:val="en-US"/>
-        </w:rPr>
-      </w:pPr>
       <w:r>
         <w:drawing>
-          <wp:inline wp14:editId="75F9ADED" wp14:anchorId="4A02FC19">
-            <wp:extent cx="5724525" cy="2543175"/>
+          <wp:inline wp14:editId="5E852456" wp14:anchorId="07026FCC">
+            <wp:extent cx="5724525" cy="4695825"/>
             <wp:effectExtent l="0" t="0" r="0" b="0"/>
-            <wp:docPr id="514255814" name="drawing"/>
+            <wp:docPr id="1744787920" name="drawing"/>
             <wp:cNvGraphicFramePr>
               <a:graphicFrameLocks noChangeAspect="1"/>
             </wp:cNvGraphicFramePr>
@@ -472,11 +504,11 @@
               <a:graphicData xmlns:a="http://schemas.openxmlformats.org/drawingml/2006/main" uri="http://schemas.openxmlformats.org/drawingml/2006/picture">
                 <pic:pic xmlns:pic="http://schemas.openxmlformats.org/drawingml/2006/picture">
                   <pic:nvPicPr>
-                    <pic:cNvPr id="514255814" name=""/>
+                    <pic:cNvPr id="1744787920" name=""/>
                     <pic:cNvPicPr/>
                   </pic:nvPicPr>
                   <pic:blipFill>
-                    <a:blip xmlns:r="http://schemas.openxmlformats.org/officeDocument/2006/relationships" r:embed="rId721647299">
+                    <a:blip xmlns:r="http://schemas.openxmlformats.org/officeDocument/2006/relationships" r:embed="rId1364881511">
                       <a:extLst>
                         <a:ext xmlns:a="http://schemas.openxmlformats.org/drawingml/2006/main" uri="{28A0092B-C50C-407E-A947-70E740481C1C}">
                           <a14:useLocalDpi xmlns:a14="http://schemas.microsoft.com/office/drawing/2010/main" val="0"/>
@@ -490,7 +522,7 @@
                   <pic:spPr>
                     <a:xfrm>
                       <a:off x="0" y="0"/>
-                      <a:ext cx="5724525" cy="2543175"/>
+                      <a:ext cx="5724525" cy="4695825"/>
                     </a:xfrm>
                     <a:prstGeom prst="rect">
                       <a:avLst/>
@@ -502,6 +534,67 @@
           </wp:inline>
         </w:drawing>
       </w:r>
+      <w:r>
+        <w:br/>
+      </w:r>
+    </w:p>
+    <w:p>
+      <w:pPr>
+        <w:pStyle w:val="Normal"/>
+        <w:spacing w:before="240" w:beforeAutospacing="off" w:after="240" w:afterAutospacing="off"/>
+        <w:jc w:val="both"/>
+      </w:pPr>
+    </w:p>
+    <w:p>
+      <w:pPr>
+        <w:pStyle w:val="Normal"/>
+        <w:spacing w:before="240" w:beforeAutospacing="off" w:after="240" w:afterAutospacing="off"/>
+        <w:jc w:val="both"/>
+      </w:pPr>
+    </w:p>
+    <w:p>
+      <w:pPr>
+        <w:pStyle w:val="Normal"/>
+        <w:spacing w:before="240" w:beforeAutospacing="off" w:after="240" w:afterAutospacing="off"/>
+        <w:jc w:val="both"/>
+      </w:pPr>
+    </w:p>
+    <w:p>
+      <w:pPr>
+        <w:pStyle w:val="Normal"/>
+        <w:spacing w:before="240" w:beforeAutospacing="off" w:after="240" w:afterAutospacing="off"/>
+        <w:jc w:val="both"/>
+      </w:pPr>
+    </w:p>
+    <w:p>
+      <w:pPr>
+        <w:pStyle w:val="Normal"/>
+        <w:spacing w:before="240" w:beforeAutospacing="off" w:after="240" w:afterAutospacing="off"/>
+        <w:jc w:val="both"/>
+      </w:pPr>
+    </w:p>
+    <w:p>
+      <w:pPr>
+        <w:pStyle w:val="Normal"/>
+        <w:spacing w:before="240" w:beforeAutospacing="off" w:after="240" w:afterAutospacing="off"/>
+        <w:jc w:val="both"/>
+      </w:pPr>
+    </w:p>
+    <w:p>
+      <w:pPr>
+        <w:pStyle w:val="Normal"/>
+        <w:spacing w:before="240" w:beforeAutospacing="off" w:after="240" w:afterAutospacing="off"/>
+        <w:jc w:val="both"/>
+        <w:rPr>
+          <w:rFonts w:ascii="Aptos" w:hAnsi="Aptos" w:eastAsia="Aptos" w:cs="Aptos"/>
+          <w:b w:val="1"/>
+          <w:bCs w:val="1"/>
+          <w:noProof w:val="0"/>
+          <w:sz w:val="24"/>
+          <w:szCs w:val="24"/>
+          <w:lang w:val="en-US"/>
+        </w:rPr>
+      </w:pPr>
       <w:r>
         <w:br/>
       </w:r>

</xml_diff>